<commit_message>
feat: Implement AI-powered deck generation, session management, and core game page components.
</commit_message>
<xml_diff>
--- a/maxi-info/documentos/llave-prohibida-doc-formato.docx
+++ b/maxi-info/documentos/llave-prohibida-doc-formato.docx
@@ -1671,7 +1671,7 @@
           <w:sz w:val="22"/>
           <w:shd w:fill="auto" w:val="clear"/>
         </w:rPr>
-        <w:t xml:space="preserve">El usuario compra un chocolate en una de sus 4 presentaciones cada una de esas presentaciones tiene dentro una tarjeta con un código QR y cada tarjeta tiene un nivel de intensidad.</w:t>
+        <w:t xml:space="preserve">El usuario compra un chocolate en una de sus 4 presentaciones cada una de esas presentaciones tiene dentro una tarjeta con un código QR unico y cada tarjeta tiene un nivel de intensidad.</w:t>
       </w:r>
     </w:p>
     <w:p>
@@ -1865,7 +1865,7 @@
           <w:sz w:val="22"/>
           <w:shd w:fill="auto" w:val="clear"/>
         </w:rPr>
-        <w:t xml:space="preserve">Cada presentación de chocolate viene con una tarjera que representa una llave en formato QR. Que al escanearlo, le permite ingresar a la pagina web y realizar un juego, que tiene una temática en principio sexual, pero que también se extiende a deseo de todo tipo, lo que enriquece el juego(ej: viajes, regalos caros, peticiones raras). el juego es para parejas, en donde cada uno va a poder pedir un deseo, esos dos deseos se van a esconder entre 10  cartas. Es decir 2 de las 10 cartas la elegirán los participantes, mientas que las 8 de las 10, serán creadas por IA/sistema.</w:t>
+        <w:t xml:space="preserve">Cada presentación de chocolate viene con una tarjera que representa una llave en formato QR. Que al escanearlo, le permite ingresar a la pagina web y realizar un juego, que tiene una temática en principio sexual, pero que también se extiende a deseo de todo tipo, lo que enriquece el juego(ej: viajes, regalos caros, peticiones raras). el juego es para parejas, en donde cada uno va a poder pedir un deseo, esos dos deseos se van a esconder entre 9  cartas. Es decir 2 de las 9 cartas la elegirán los participantes, mientas que las 7 de las 9, serán creadas por IA/sistema.</w:t>
       </w:r>
     </w:p>
     <w:p>
@@ -3691,18 +3691,7 @@
           <w:sz w:val="22"/>
           <w:shd w:fill="auto" w:val="clear"/>
         </w:rPr>
-        <w:t xml:space="preserve"> Palabras clave: beso, abrazo, cita, regalo peque</w:t>
-      </w:r>
-      <w:r>
-        <w:rPr>
-          <w:rFonts w:ascii="Calibri" w:hAnsi="Calibri" w:cs="Calibri" w:eastAsia="Calibri"/>
-          <w:color w:val="000000"/>
-          <w:spacing w:val="0"/>
-          <w:position w:val="0"/>
-          <w:sz w:val="22"/>
-          <w:shd w:fill="auto" w:val="clear"/>
-        </w:rPr>
-        <w:t xml:space="preserve">ño, detalle.</w:t>
+        <w:t xml:space="preserve"> Palabras clave: beso, abrazo, cita, regalo pequeño, detalle.</w:t>
       </w:r>
     </w:p>
     <w:p>
@@ -3739,18 +3728,7 @@
           <w:sz w:val="22"/>
           <w:shd w:fill="auto" w:val="clear"/>
         </w:rPr>
-        <w:t xml:space="preserve"> Si el deseo excede este nivel (ej. viaje, sexo expl</w:t>
-      </w:r>
-      <w:r>
-        <w:rPr>
-          <w:rFonts w:ascii="Calibri" w:hAnsi="Calibri" w:cs="Calibri" w:eastAsia="Calibri"/>
-          <w:color w:val="000000"/>
-          <w:spacing w:val="0"/>
-          <w:position w:val="0"/>
-          <w:sz w:val="22"/>
-          <w:shd w:fill="auto" w:val="clear"/>
-        </w:rPr>
-        <w:t xml:space="preserve">ícito), sugerir bajar la intensidad o recomendar chocolate Pasión.</w:t>
+        <w:t xml:space="preserve"> Si el deseo excede este nivel (ej. viaje, sexo explícito), sugerir bajar la intensidad o recomendar chocolate Pasión.</w:t>
       </w:r>
     </w:p>
     <w:p>
@@ -4600,18 +4578,7 @@
           <w:sz w:val="22"/>
           <w:shd w:fill="auto" w:val="clear"/>
         </w:rPr>
-        <w:t xml:space="preserve"> Palabras clave: l</w:t>
-      </w:r>
-      <w:r>
-        <w:rPr>
-          <w:rFonts w:ascii="Calibri" w:hAnsi="Calibri" w:cs="Calibri" w:eastAsia="Calibri"/>
-          <w:color w:val="000000"/>
-          <w:spacing w:val="0"/>
-          <w:position w:val="0"/>
-          <w:sz w:val="22"/>
-          <w:shd w:fill="auto" w:val="clear"/>
-        </w:rPr>
-        <w:t xml:space="preserve">átigo, público, viaje, iPhone, casamiento, bebé.</w:t>
+        <w:t xml:space="preserve"> Palabras clave: látigo, público, viaje, iPhone, casamiento, bebé.</w:t>
       </w:r>
     </w:p>
     <w:p>
@@ -4648,18 +4615,7 @@
           <w:sz w:val="22"/>
           <w:shd w:fill="auto" w:val="clear"/>
         </w:rPr>
-        <w:t xml:space="preserve"> Si el deseo es a</w:t>
-      </w:r>
-      <w:r>
-        <w:rPr>
-          <w:rFonts w:ascii="Calibri" w:hAnsi="Calibri" w:cs="Calibri" w:eastAsia="Calibri"/>
-          <w:color w:val="000000"/>
-          <w:spacing w:val="0"/>
-          <w:position w:val="0"/>
-          <w:sz w:val="22"/>
-          <w:shd w:fill="auto" w:val="clear"/>
-        </w:rPr>
-        <w:t xml:space="preserve">ún más grande (ej. “quiero una mansión”), marcar como fuera de rango y sugerir ajustar.</w:t>
+        <w:t xml:space="preserve"> Si el deseo es aún más grande (ej. “quiero una mansión”), marcar como fuera de rango y sugerir ajustar.</w:t>
       </w:r>
     </w:p>
     <w:p>
@@ -4780,18 +4736,7 @@
           <w:sz w:val="22"/>
           <w:shd w:fill="auto" w:val="clear"/>
         </w:rPr>
-        <w:t xml:space="preserve"> el usuario abre la caja de chocolate sorpresa y dentro de la caja de chocolate hay una tarjeta de la categor</w:t>
-      </w:r>
-      <w:r>
-        <w:rPr>
-          <w:rFonts w:ascii="Calibri" w:hAnsi="Calibri" w:cs="Calibri" w:eastAsia="Calibri"/>
-          <w:color w:val="000000"/>
-          <w:spacing w:val="0"/>
-          <w:position w:val="0"/>
-          <w:sz w:val="22"/>
-          <w:shd w:fill="auto" w:val="clear"/>
-        </w:rPr>
-        <w:t xml:space="preserve">ía pasión  </w:t>
+        <w:t xml:space="preserve"> el usuario abre la caja de chocolate sorpresa y dentro de la caja de chocolate hay una tarjeta de la categoría pasión  </w:t>
       </w:r>
     </w:p>
     <w:p>
@@ -4854,18 +4799,7 @@
           <w:sz w:val="22"/>
           <w:shd w:fill="auto" w:val="clear"/>
         </w:rPr>
-        <w:t xml:space="preserve"> No habr</w:t>
-      </w:r>
-      <w:r>
-        <w:rPr>
-          <w:rFonts w:ascii="Calibri" w:hAnsi="Calibri" w:cs="Calibri" w:eastAsia="Calibri"/>
-          <w:color w:val="000000"/>
-          <w:spacing w:val="0"/>
-          <w:position w:val="0"/>
-          <w:sz w:val="22"/>
-          <w:shd w:fill="auto" w:val="clear"/>
-        </w:rPr>
-        <w:t xml:space="preserve">á tarjetas especiales para sorpresa, el sistema solo identificará una de las tres categorías (tentación, pasión, deseo prohibido)</w:t>
+        <w:t xml:space="preserve"> No habrá tarjetas especiales para sorpresa, el sistema solo identificará una de las tres categorías (tentación, pasión, deseo prohibido)</w:t>
       </w:r>
     </w:p>
     <w:p>
@@ -5224,18 +5158,7 @@
           <w:sz w:val="22"/>
           <w:shd w:fill="auto" w:val="clear"/>
         </w:rPr>
-        <w:t xml:space="preserve"> Si el usuario escribe un deseo fuera de su categor</w:t>
-      </w:r>
-      <w:r>
-        <w:rPr>
-          <w:rFonts w:ascii="Calibri" w:hAnsi="Calibri" w:cs="Calibri" w:eastAsia="Calibri"/>
-          <w:color w:val="000000"/>
-          <w:spacing w:val="0"/>
-          <w:position w:val="0"/>
-          <w:sz w:val="22"/>
-          <w:shd w:fill="auto" w:val="clear"/>
-        </w:rPr>
-        <w:t xml:space="preserve">ía, la IA debe:</w:t>
+        <w:t xml:space="preserve"> Si el usuario escribe un deseo fuera de su categoría, la IA debe:</w:t>
       </w:r>
     </w:p>
     <w:p>
@@ -5350,18 +5273,7 @@
           <w:sz w:val="22"/>
           <w:shd w:fill="auto" w:val="clear"/>
         </w:rPr>
-        <w:t xml:space="preserve"> Todos los deseos escritos por usuarios deben guardarse en un hist</w:t>
-      </w:r>
-      <w:r>
-        <w:rPr>
-          <w:rFonts w:ascii="Calibri" w:hAnsi="Calibri" w:cs="Calibri" w:eastAsia="Calibri"/>
-          <w:color w:val="000000"/>
-          <w:spacing w:val="0"/>
-          <w:position w:val="0"/>
-          <w:sz w:val="22"/>
-          <w:shd w:fill="auto" w:val="clear"/>
-        </w:rPr>
-        <w:t xml:space="preserve">órico.</w:t>
+        <w:t xml:space="preserve"> Todos los deseos escritos por usuarios deben guardarse en un histórico.</w:t>
       </w:r>
     </w:p>
     <w:p>
@@ -5398,18 +5310,7 @@
           <w:sz w:val="22"/>
           <w:shd w:fill="auto" w:val="clear"/>
         </w:rPr>
-        <w:t xml:space="preserve"> Los deseos m</w:t>
-      </w:r>
-      <w:r>
-        <w:rPr>
-          <w:rFonts w:ascii="Calibri" w:hAnsi="Calibri" w:cs="Calibri" w:eastAsia="Calibri"/>
-          <w:color w:val="000000"/>
-          <w:spacing w:val="0"/>
-          <w:position w:val="0"/>
-          <w:sz w:val="22"/>
-          <w:shd w:fill="auto" w:val="clear"/>
-        </w:rPr>
-        <w:t xml:space="preserve">ás repetidos deben marcarse como “populares” y ofrecerse como sugerencias automáticas en futuras sesiones.</w:t>
+        <w:t xml:space="preserve"> Los deseos más repetidos deben marcarse como “populares” y ofrecerse como sugerencias automáticas en futuras sesiones.</w:t>
       </w:r>
     </w:p>
     <w:p>
@@ -6090,18 +5991,7 @@
           <w:sz w:val="22"/>
           <w:shd w:fill="auto" w:val="clear"/>
         </w:rPr>
-        <w:t xml:space="preserve"> Cada QR apunta a una URL </w:t>
-      </w:r>
-      <w:r>
-        <w:rPr>
-          <w:rFonts w:ascii="Calibri" w:hAnsi="Calibri" w:cs="Calibri" w:eastAsia="Calibri"/>
-          <w:color w:val="000000"/>
-          <w:spacing w:val="0"/>
-          <w:position w:val="0"/>
-          <w:sz w:val="22"/>
-          <w:shd w:fill="auto" w:val="clear"/>
-        </w:rPr>
-        <w:t xml:space="preserve">única (ejemplo: https:/llaveprohibida.com/qr/abc123).</w:t>
+        <w:t xml:space="preserve"> Cada QR apunta a una URL única (ejemplo: https:/llaveprohibida.com/qr/abc123).</w:t>
       </w:r>
     </w:p>
     <w:p>
@@ -26957,19 +26847,7 @@
           <w:sz w:val="22"/>
           <w:shd w:fill="auto" w:val="clear"/>
         </w:rPr>
-        <w:t xml:space="preserve"> Interacci</w:t>
-      </w:r>
-      <w:r>
-        <w:rPr>
-          <w:rFonts w:ascii="Calibri" w:hAnsi="Calibri" w:cs="Calibri" w:eastAsia="Calibri"/>
-          <w:b/>
-          <w:color w:val="auto"/>
-          <w:spacing w:val="0"/>
-          <w:position w:val="0"/>
-          <w:sz w:val="22"/>
-          <w:shd w:fill="auto" w:val="clear"/>
-        </w:rPr>
-        <w:t xml:space="preserve">ón:</w:t>
+        <w:t xml:space="preserve"> Interacción:</w:t>
       </w:r>
     </w:p>
     <w:p>
@@ -27357,18 +27235,7 @@
           <w:sz w:val="22"/>
           <w:shd w:fill="auto" w:val="clear"/>
         </w:rPr>
-        <w:t xml:space="preserve"> imagen de fondo (hero_desktop / hero_mobile): Se a</w:t>
-      </w:r>
-      <w:r>
-        <w:rPr>
-          <w:rFonts w:ascii="Segoe UI Emoji" w:hAnsi="Segoe UI Emoji" w:cs="Segoe UI Emoji" w:eastAsia="Segoe UI Emoji"/>
-          <w:color w:val="auto"/>
-          <w:spacing w:val="0"/>
-          <w:position w:val="0"/>
-          <w:sz w:val="22"/>
-          <w:shd w:fill="auto" w:val="clear"/>
-        </w:rPr>
-        <w:t xml:space="preserve">ñadió la imagen backgrounds/export/hero.png como fondo fijo con una capa oscura.</w:t>
+        <w:t xml:space="preserve"> imagen de fondo (hero_desktop / hero_mobile): Se añadió la imagen backgrounds/export/hero.png como fondo fijo con una capa oscura.</w:t>
       </w:r>
     </w:p>
     <w:p>
@@ -34309,7 +34176,18 @@
           <w:sz w:val="22"/>
           <w:shd w:fill="auto" w:val="clear"/>
         </w:rPr>
-        <w:t xml:space="preserve"> botón “</w:t>
+        <w:t xml:space="preserve"> bot</w:t>
+      </w:r>
+      <w:r>
+        <w:rPr>
+          <w:rFonts w:ascii="Calibri" w:hAnsi="Calibri" w:cs="Calibri" w:eastAsia="Calibri"/>
+          <w:color w:val="000000"/>
+          <w:spacing w:val="0"/>
+          <w:position w:val="0"/>
+          <w:sz w:val="22"/>
+          <w:shd w:fill="auto" w:val="clear"/>
+        </w:rPr>
+        <w:t xml:space="preserve">ón “</w:t>
       </w:r>
       <w:r>
         <w:rPr>

</xml_diff>